<commit_message>
[Workflows][US_MI]Add last three sections to SCC review form (Recidiviz/recidiviz-dashboards#5377)
Adds final few sections and touches to the SCC review form.

This PR:

Adds the interviews, reviews, and footer sections
Modifies the checkbox component to incorporate label fields
Loops back through all form input fields and cleans up their maxWidth
Adds toggleable field to yes/no combo checkboxes

GitOrigin-RevId: d405ee7d5e6677a86c1077b8c8959d0364cf3f5a
</commit_message>
<xml_diff>
--- a/apps/staff/server/assets/workflowsTemplates/US_MI/scc_review_template.docx
+++ b/apps/staff/server/assets/workflowsTemplates/US_MI/scc_review_template.docx
@@ -2815,15 +2815,7 @@
                 <w:sz w:val="18"/>
                 <w:szCs w:val="18"/>
               </w:rPr>
-              <w:t>seg</w:t>
-            </w:r>
-            <w:r>
-              <w:rPr>
-                <w:rFonts w:ascii="Courier New" w:eastAsia="Courier New" w:hAnsi="Courier New" w:cs="Courier New"/>
-                <w:sz w:val="18"/>
-                <w:szCs w:val="18"/>
-              </w:rPr>
-              <w:t>Nature</w:t>
+              <w:t>segNature</w:t>
             </w:r>
             <w:proofErr w:type="spellEnd"/>
             <w:r>
@@ -3446,15 +3438,7 @@
                 <w:sz w:val="16"/>
                 <w:szCs w:val="16"/>
               </w:rPr>
-              <w:t>A</w:t>
-            </w:r>
-            <w:r>
-              <w:rPr>
-                <w:rFonts w:ascii="Arial" w:hAnsi="Arial" w:cs="Arial"/>
-                <w:sz w:val="16"/>
-                <w:szCs w:val="16"/>
-              </w:rPr>
-              <w:t>DD</w:t>
+              <w:t>ADD</w:t>
             </w:r>
             <w:r>
               <w:rPr>
@@ -3502,15 +3486,7 @@
                 <w:sz w:val="16"/>
                 <w:szCs w:val="16"/>
               </w:rPr>
-              <w:t>A</w:t>
-            </w:r>
-            <w:r>
-              <w:rPr>
-                <w:rFonts w:ascii="Arial" w:hAnsi="Arial" w:cs="Arial"/>
-                <w:sz w:val="16"/>
-                <w:szCs w:val="16"/>
-              </w:rPr>
-              <w:t>DD</w:t>
+              <w:t>ADD</w:t>
             </w:r>
             <w:r>
               <w:rPr>
@@ -4248,15 +4224,7 @@
                 <w:sz w:val="16"/>
                 <w:szCs w:val="16"/>
               </w:rPr>
-              <w:t>IISP</w:t>
-            </w:r>
-            <w:r>
-              <w:rPr>
-                <w:rFonts w:ascii="Arial" w:hAnsi="Arial" w:cs="Arial"/>
-                <w:sz w:val="16"/>
-                <w:szCs w:val="16"/>
-              </w:rPr>
-              <w:t>2</w:t>
+              <w:t>IISP2</w:t>
             </w:r>
             <w:r>
               <w:rPr>
@@ -4304,15 +4272,7 @@
                 <w:sz w:val="16"/>
                 <w:szCs w:val="16"/>
               </w:rPr>
-              <w:t>IISP</w:t>
-            </w:r>
-            <w:r>
-              <w:rPr>
-                <w:rFonts w:ascii="Arial" w:hAnsi="Arial" w:cs="Arial"/>
-                <w:sz w:val="16"/>
-                <w:szCs w:val="16"/>
-              </w:rPr>
-              <w:t>2</w:t>
+              <w:t>IISP2</w:t>
             </w:r>
             <w:r>
               <w:rPr>
@@ -4389,15 +4349,7 @@
                 <w:sz w:val="16"/>
                 <w:szCs w:val="16"/>
               </w:rPr>
-              <w:t>IISP</w:t>
-            </w:r>
-            <w:r>
-              <w:rPr>
-                <w:rFonts w:ascii="Arial" w:hAnsi="Arial" w:cs="Arial"/>
-                <w:sz w:val="16"/>
-                <w:szCs w:val="16"/>
-              </w:rPr>
-              <w:t>3</w:t>
+              <w:t>IISP3</w:t>
             </w:r>
             <w:r>
               <w:rPr>
@@ -4445,15 +4397,7 @@
                 <w:sz w:val="16"/>
                 <w:szCs w:val="16"/>
               </w:rPr>
-              <w:t>IISP</w:t>
-            </w:r>
-            <w:r>
-              <w:rPr>
-                <w:rFonts w:ascii="Arial" w:hAnsi="Arial" w:cs="Arial"/>
-                <w:sz w:val="16"/>
-                <w:szCs w:val="16"/>
-              </w:rPr>
-              <w:t>3</w:t>
+              <w:t>IISP3</w:t>
             </w:r>
             <w:r>
               <w:rPr>
@@ -4530,15 +4474,7 @@
                 <w:sz w:val="16"/>
                 <w:szCs w:val="16"/>
               </w:rPr>
-              <w:t>IISP</w:t>
-            </w:r>
-            <w:r>
-              <w:rPr>
-                <w:rFonts w:ascii="Arial" w:hAnsi="Arial" w:cs="Arial"/>
-                <w:sz w:val="16"/>
-                <w:szCs w:val="16"/>
-              </w:rPr>
-              <w:t>4</w:t>
+              <w:t>IISP4</w:t>
             </w:r>
             <w:r>
               <w:rPr>
@@ -4586,15 +4522,7 @@
                 <w:sz w:val="16"/>
                 <w:szCs w:val="16"/>
               </w:rPr>
-              <w:t>IISP</w:t>
-            </w:r>
-            <w:r>
-              <w:rPr>
-                <w:rFonts w:ascii="Arial" w:hAnsi="Arial" w:cs="Arial"/>
-                <w:sz w:val="16"/>
-                <w:szCs w:val="16"/>
-              </w:rPr>
-              <w:t>4</w:t>
+              <w:t>IISP4</w:t>
             </w:r>
             <w:r>
               <w:rPr>
@@ -4671,15 +4599,7 @@
                 <w:sz w:val="16"/>
                 <w:szCs w:val="16"/>
               </w:rPr>
-              <w:t>IISP</w:t>
-            </w:r>
-            <w:r>
-              <w:rPr>
-                <w:rFonts w:ascii="Arial" w:hAnsi="Arial" w:cs="Arial"/>
-                <w:sz w:val="16"/>
-                <w:szCs w:val="16"/>
-              </w:rPr>
-              <w:t>5</w:t>
+              <w:t>IISP5</w:t>
             </w:r>
             <w:r>
               <w:rPr>
@@ -4727,15 +4647,7 @@
                 <w:sz w:val="16"/>
                 <w:szCs w:val="16"/>
               </w:rPr>
-              <w:t xml:space="preserve"> ISP</w:t>
-            </w:r>
-            <w:r>
-              <w:rPr>
-                <w:rFonts w:ascii="Arial" w:hAnsi="Arial" w:cs="Arial"/>
-                <w:sz w:val="16"/>
-                <w:szCs w:val="16"/>
-              </w:rPr>
-              <w:t>5</w:t>
+              <w:t xml:space="preserve"> ISP5</w:t>
             </w:r>
             <w:r>
               <w:rPr>
@@ -4812,15 +4724,7 @@
                 <w:sz w:val="16"/>
                 <w:szCs w:val="16"/>
               </w:rPr>
-              <w:t>IISP</w:t>
-            </w:r>
-            <w:r>
-              <w:rPr>
-                <w:rFonts w:ascii="Arial" w:hAnsi="Arial" w:cs="Arial"/>
-                <w:sz w:val="16"/>
-                <w:szCs w:val="16"/>
-              </w:rPr>
-              <w:t>6</w:t>
+              <w:t>IISP6</w:t>
             </w:r>
             <w:r>
               <w:rPr>
@@ -4868,15 +4772,7 @@
                 <w:sz w:val="16"/>
                 <w:szCs w:val="16"/>
               </w:rPr>
-              <w:t>IISP</w:t>
-            </w:r>
-            <w:r>
-              <w:rPr>
-                <w:rFonts w:ascii="Arial" w:hAnsi="Arial" w:cs="Arial"/>
-                <w:sz w:val="16"/>
-                <w:szCs w:val="16"/>
-              </w:rPr>
-              <w:t>6</w:t>
+              <w:t>IISP6</w:t>
             </w:r>
             <w:r>
               <w:rPr>
@@ -5125,15 +5021,7 @@
                 <w:sz w:val="18"/>
                 <w:szCs w:val="18"/>
               </w:rPr>
-              <w:t>p</w:t>
-            </w:r>
-            <w:r>
-              <w:rPr>
-                <w:rFonts w:ascii="Courier New" w:eastAsia="Courier New" w:hAnsi="Courier New" w:cs="Courier New"/>
-                <w:sz w:val="18"/>
-                <w:szCs w:val="18"/>
-              </w:rPr>
-              <w:t>mOfficer</w:t>
+              <w:t>pmOfficer</w:t>
             </w:r>
             <w:proofErr w:type="spellEnd"/>
             <w:r>
@@ -5273,15 +5161,7 @@
                 <w:sz w:val="16"/>
                 <w:szCs w:val="16"/>
               </w:rPr>
-              <w:t>never</w:t>
-            </w:r>
-            <w:r>
-              <w:rPr>
-                <w:rFonts w:ascii="Arial" w:hAnsi="Arial" w:cs="Arial"/>
-                <w:sz w:val="16"/>
-                <w:szCs w:val="16"/>
-              </w:rPr>
-              <w:t>1</w:t>
+              <w:t>never1</w:t>
             </w:r>
             <w:r>
               <w:rPr>
@@ -5329,15 +5209,7 @@
                 <w:sz w:val="16"/>
                 <w:szCs w:val="16"/>
               </w:rPr>
-              <w:t>never</w:t>
-            </w:r>
-            <w:r>
-              <w:rPr>
-                <w:rFonts w:ascii="Arial" w:hAnsi="Arial" w:cs="Arial"/>
-                <w:sz w:val="16"/>
-                <w:szCs w:val="16"/>
-              </w:rPr>
-              <w:t>1</w:t>
+              <w:t>never1</w:t>
             </w:r>
             <w:r>
               <w:rPr>
@@ -5411,15 +5283,7 @@
                 <w:sz w:val="16"/>
                 <w:szCs w:val="16"/>
               </w:rPr>
-              <w:t>rarely</w:t>
-            </w:r>
-            <w:r>
-              <w:rPr>
-                <w:rFonts w:ascii="Arial" w:hAnsi="Arial" w:cs="Arial"/>
-                <w:sz w:val="16"/>
-                <w:szCs w:val="16"/>
-              </w:rPr>
-              <w:t>1</w:t>
+              <w:t>rarely1</w:t>
             </w:r>
             <w:r>
               <w:rPr>
@@ -5541,15 +5405,7 @@
                 <w:sz w:val="16"/>
                 <w:szCs w:val="16"/>
               </w:rPr>
-              <w:t>sometimes</w:t>
-            </w:r>
-            <w:r>
-              <w:rPr>
-                <w:rFonts w:ascii="Arial" w:hAnsi="Arial" w:cs="Arial"/>
-                <w:sz w:val="16"/>
-                <w:szCs w:val="16"/>
-              </w:rPr>
-              <w:t>1</w:t>
+              <w:t>sometimes1</w:t>
             </w:r>
             <w:r>
               <w:rPr>
@@ -5597,15 +5453,7 @@
                 <w:sz w:val="16"/>
                 <w:szCs w:val="16"/>
               </w:rPr>
-              <w:t>sometimes</w:t>
-            </w:r>
-            <w:r>
-              <w:rPr>
-                <w:rFonts w:ascii="Arial" w:hAnsi="Arial" w:cs="Arial"/>
-                <w:sz w:val="16"/>
-                <w:szCs w:val="16"/>
-              </w:rPr>
-              <w:t>1</w:t>
+              <w:t>sometimes1</w:t>
             </w:r>
             <w:r>
               <w:rPr>
@@ -5831,15 +5679,7 @@
                 <w:sz w:val="16"/>
                 <w:szCs w:val="16"/>
               </w:rPr>
-              <w:t>never</w:t>
-            </w:r>
-            <w:r>
-              <w:rPr>
-                <w:rFonts w:ascii="Arial" w:hAnsi="Arial" w:cs="Arial"/>
-                <w:sz w:val="16"/>
-                <w:szCs w:val="16"/>
-              </w:rPr>
-              <w:t>2</w:t>
+              <w:t>never2</w:t>
             </w:r>
             <w:r>
               <w:rPr>
@@ -5887,15 +5727,7 @@
                 <w:sz w:val="16"/>
                 <w:szCs w:val="16"/>
               </w:rPr>
-              <w:t>never</w:t>
-            </w:r>
-            <w:r>
-              <w:rPr>
-                <w:rFonts w:ascii="Arial" w:hAnsi="Arial" w:cs="Arial"/>
-                <w:sz w:val="16"/>
-                <w:szCs w:val="16"/>
-              </w:rPr>
-              <w:t>2</w:t>
+              <w:t>never2</w:t>
             </w:r>
             <w:r>
               <w:rPr>
@@ -5969,15 +5801,7 @@
                 <w:sz w:val="16"/>
                 <w:szCs w:val="16"/>
               </w:rPr>
-              <w:t>rarely</w:t>
-            </w:r>
-            <w:r>
-              <w:rPr>
-                <w:rFonts w:ascii="Arial" w:hAnsi="Arial" w:cs="Arial"/>
-                <w:sz w:val="16"/>
-                <w:szCs w:val="16"/>
-              </w:rPr>
-              <w:t>2</w:t>
+              <w:t>rarely2</w:t>
             </w:r>
             <w:r>
               <w:rPr>
@@ -6025,15 +5849,7 @@
                 <w:sz w:val="16"/>
                 <w:szCs w:val="16"/>
               </w:rPr>
-              <w:t>rarely</w:t>
-            </w:r>
-            <w:r>
-              <w:rPr>
-                <w:rFonts w:ascii="Arial" w:hAnsi="Arial" w:cs="Arial"/>
-                <w:sz w:val="16"/>
-                <w:szCs w:val="16"/>
-              </w:rPr>
-              <w:t>2</w:t>
+              <w:t>rarely2</w:t>
             </w:r>
             <w:r>
               <w:rPr>
@@ -6115,15 +5931,7 @@
                 <w:sz w:val="16"/>
                 <w:szCs w:val="16"/>
               </w:rPr>
-              <w:t>sometimes</w:t>
-            </w:r>
-            <w:r>
-              <w:rPr>
-                <w:rFonts w:ascii="Arial" w:hAnsi="Arial" w:cs="Arial"/>
-                <w:sz w:val="16"/>
-                <w:szCs w:val="16"/>
-              </w:rPr>
-              <w:t>2</w:t>
+              <w:t>sometimes2</w:t>
             </w:r>
             <w:r>
               <w:rPr>
@@ -6171,15 +5979,7 @@
                 <w:sz w:val="16"/>
                 <w:szCs w:val="16"/>
               </w:rPr>
-              <w:t>sometimes</w:t>
-            </w:r>
-            <w:r>
-              <w:rPr>
-                <w:rFonts w:ascii="Arial" w:hAnsi="Arial" w:cs="Arial"/>
-                <w:sz w:val="16"/>
-                <w:szCs w:val="16"/>
-              </w:rPr>
-              <w:t>2</w:t>
+              <w:t>sometimes2</w:t>
             </w:r>
             <w:r>
               <w:rPr>
@@ -6309,15 +6109,7 @@
                 <w:sz w:val="16"/>
                 <w:szCs w:val="16"/>
               </w:rPr>
-              <w:t>r</w:t>
-            </w:r>
-            <w:r>
-              <w:rPr>
-                <w:rFonts w:ascii="Arial" w:hAnsi="Arial" w:cs="Arial"/>
-                <w:sz w:val="16"/>
-                <w:szCs w:val="16"/>
-              </w:rPr>
-              <w:t>egularly1</w:t>
+              <w:t>regularly1</w:t>
             </w:r>
             <w:r>
               <w:rPr>
@@ -6481,15 +6273,7 @@
                 <w:sz w:val="16"/>
                 <w:szCs w:val="16"/>
               </w:rPr>
-              <w:t>never</w:t>
-            </w:r>
-            <w:r>
-              <w:rPr>
-                <w:rFonts w:ascii="Arial" w:hAnsi="Arial" w:cs="Arial"/>
-                <w:sz w:val="16"/>
-                <w:szCs w:val="16"/>
-              </w:rPr>
-              <w:t>3</w:t>
+              <w:t>never3</w:t>
             </w:r>
             <w:r>
               <w:rPr>
@@ -6537,15 +6321,7 @@
                 <w:sz w:val="16"/>
                 <w:szCs w:val="16"/>
               </w:rPr>
-              <w:t>never</w:t>
-            </w:r>
-            <w:r>
-              <w:rPr>
-                <w:rFonts w:ascii="Arial" w:hAnsi="Arial" w:cs="Arial"/>
-                <w:sz w:val="16"/>
-                <w:szCs w:val="16"/>
-              </w:rPr>
-              <w:t>3</w:t>
+              <w:t>never3</w:t>
             </w:r>
             <w:r>
               <w:rPr>
@@ -6619,15 +6395,7 @@
                 <w:sz w:val="16"/>
                 <w:szCs w:val="16"/>
               </w:rPr>
-              <w:t>rarely</w:t>
-            </w:r>
-            <w:r>
-              <w:rPr>
-                <w:rFonts w:ascii="Arial" w:hAnsi="Arial" w:cs="Arial"/>
-                <w:sz w:val="16"/>
-                <w:szCs w:val="16"/>
-              </w:rPr>
-              <w:t>3</w:t>
+              <w:t>rarely3</w:t>
             </w:r>
             <w:r>
               <w:rPr>
@@ -6675,15 +6443,7 @@
                 <w:sz w:val="16"/>
                 <w:szCs w:val="16"/>
               </w:rPr>
-              <w:t>rarely</w:t>
-            </w:r>
-            <w:r>
-              <w:rPr>
-                <w:rFonts w:ascii="Arial" w:hAnsi="Arial" w:cs="Arial"/>
-                <w:sz w:val="16"/>
-                <w:szCs w:val="16"/>
-              </w:rPr>
-              <w:t>3</w:t>
+              <w:t>rarely3</w:t>
             </w:r>
             <w:r>
               <w:rPr>
@@ -6765,15 +6525,7 @@
                 <w:sz w:val="16"/>
                 <w:szCs w:val="16"/>
               </w:rPr>
-              <w:t>sometimes</w:t>
-            </w:r>
-            <w:r>
-              <w:rPr>
-                <w:rFonts w:ascii="Arial" w:hAnsi="Arial" w:cs="Arial"/>
-                <w:sz w:val="16"/>
-                <w:szCs w:val="16"/>
-              </w:rPr>
-              <w:t>3</w:t>
+              <w:t>sometimes3</w:t>
             </w:r>
             <w:r>
               <w:rPr>
@@ -6821,15 +6573,7 @@
                 <w:sz w:val="16"/>
                 <w:szCs w:val="16"/>
               </w:rPr>
-              <w:t>sometimes</w:t>
-            </w:r>
-            <w:r>
-              <w:rPr>
-                <w:rFonts w:ascii="Arial" w:hAnsi="Arial" w:cs="Arial"/>
-                <w:sz w:val="16"/>
-                <w:szCs w:val="16"/>
-              </w:rPr>
-              <w:t>3</w:t>
+              <w:t>sometimes3</w:t>
             </w:r>
             <w:r>
               <w:rPr>
@@ -6911,15 +6655,7 @@
                 <w:sz w:val="16"/>
                 <w:szCs w:val="16"/>
               </w:rPr>
-              <w:t>regularly</w:t>
-            </w:r>
-            <w:r>
-              <w:rPr>
-                <w:rFonts w:ascii="Arial" w:hAnsi="Arial" w:cs="Arial"/>
-                <w:sz w:val="16"/>
-                <w:szCs w:val="16"/>
-              </w:rPr>
-              <w:t>3</w:t>
+              <w:t>regularly3</w:t>
             </w:r>
             <w:r>
               <w:rPr>
@@ -6967,15 +6703,7 @@
                 <w:sz w:val="16"/>
                 <w:szCs w:val="16"/>
               </w:rPr>
-              <w:t>regularly</w:t>
-            </w:r>
-            <w:r>
-              <w:rPr>
-                <w:rFonts w:ascii="Arial" w:hAnsi="Arial" w:cs="Arial"/>
-                <w:sz w:val="16"/>
-                <w:szCs w:val="16"/>
-              </w:rPr>
-              <w:t>3</w:t>
+              <w:t>regularly3</w:t>
             </w:r>
             <w:r>
               <w:rPr>
@@ -7071,15 +6799,7 @@
                 <w:sz w:val="16"/>
                 <w:szCs w:val="16"/>
               </w:rPr>
-              <w:t>never</w:t>
-            </w:r>
-            <w:r>
-              <w:rPr>
-                <w:rFonts w:ascii="Arial" w:hAnsi="Arial" w:cs="Arial"/>
-                <w:sz w:val="16"/>
-                <w:szCs w:val="16"/>
-              </w:rPr>
-              <w:t>4</w:t>
+              <w:t>never4</w:t>
             </w:r>
             <w:r>
               <w:rPr>
@@ -7127,15 +6847,7 @@
                 <w:sz w:val="16"/>
                 <w:szCs w:val="16"/>
               </w:rPr>
-              <w:t>never</w:t>
-            </w:r>
-            <w:r>
-              <w:rPr>
-                <w:rFonts w:ascii="Arial" w:hAnsi="Arial" w:cs="Arial"/>
-                <w:sz w:val="16"/>
-                <w:szCs w:val="16"/>
-              </w:rPr>
-              <w:t>4</w:t>
+              <w:t>never4</w:t>
             </w:r>
             <w:r>
               <w:rPr>
@@ -7209,15 +6921,7 @@
                 <w:sz w:val="16"/>
                 <w:szCs w:val="16"/>
               </w:rPr>
-              <w:t>rarely</w:t>
-            </w:r>
-            <w:r>
-              <w:rPr>
-                <w:rFonts w:ascii="Arial" w:hAnsi="Arial" w:cs="Arial"/>
-                <w:sz w:val="16"/>
-                <w:szCs w:val="16"/>
-              </w:rPr>
-              <w:t>4</w:t>
+              <w:t>rarely4</w:t>
             </w:r>
             <w:r>
               <w:rPr>
@@ -7265,15 +6969,7 @@
                 <w:sz w:val="16"/>
                 <w:szCs w:val="16"/>
               </w:rPr>
-              <w:t>rarely</w:t>
-            </w:r>
-            <w:r>
-              <w:rPr>
-                <w:rFonts w:ascii="Arial" w:hAnsi="Arial" w:cs="Arial"/>
-                <w:sz w:val="16"/>
-                <w:szCs w:val="16"/>
-              </w:rPr>
-              <w:t>4</w:t>
+              <w:t>rarely4</w:t>
             </w:r>
             <w:r>
               <w:rPr>
@@ -7355,15 +7051,7 @@
                 <w:sz w:val="16"/>
                 <w:szCs w:val="16"/>
               </w:rPr>
-              <w:t>sometimes</w:t>
-            </w:r>
-            <w:r>
-              <w:rPr>
-                <w:rFonts w:ascii="Arial" w:hAnsi="Arial" w:cs="Arial"/>
-                <w:sz w:val="16"/>
-                <w:szCs w:val="16"/>
-              </w:rPr>
-              <w:t>4</w:t>
+              <w:t>sometimes4</w:t>
             </w:r>
             <w:r>
               <w:rPr>
@@ -7411,15 +7099,7 @@
                 <w:sz w:val="16"/>
                 <w:szCs w:val="16"/>
               </w:rPr>
-              <w:t>sometimes</w:t>
-            </w:r>
-            <w:r>
-              <w:rPr>
-                <w:rFonts w:ascii="Arial" w:hAnsi="Arial" w:cs="Arial"/>
-                <w:sz w:val="16"/>
-                <w:szCs w:val="16"/>
-              </w:rPr>
-              <w:t>4</w:t>
+              <w:t>sometimes4</w:t>
             </w:r>
             <w:r>
               <w:rPr>
@@ -7501,15 +7181,7 @@
                 <w:sz w:val="16"/>
                 <w:szCs w:val="16"/>
               </w:rPr>
-              <w:t>regularly</w:t>
-            </w:r>
-            <w:r>
-              <w:rPr>
-                <w:rFonts w:ascii="Arial" w:hAnsi="Arial" w:cs="Arial"/>
-                <w:sz w:val="16"/>
-                <w:szCs w:val="16"/>
-              </w:rPr>
-              <w:t>4</w:t>
+              <w:t>regularly4</w:t>
             </w:r>
             <w:r>
               <w:rPr>
@@ -7557,15 +7229,7 @@
                 <w:sz w:val="16"/>
                 <w:szCs w:val="16"/>
               </w:rPr>
-              <w:t>regularly</w:t>
-            </w:r>
-            <w:r>
-              <w:rPr>
-                <w:rFonts w:ascii="Arial" w:hAnsi="Arial" w:cs="Arial"/>
-                <w:sz w:val="16"/>
-                <w:szCs w:val="16"/>
-              </w:rPr>
-              <w:t>4</w:t>
+              <w:t>regularly4</w:t>
             </w:r>
             <w:r>
               <w:rPr>
@@ -8125,15 +7789,7 @@
                 <w:sz w:val="16"/>
                 <w:szCs w:val="16"/>
               </w:rPr>
-              <w:t>good</w:t>
-            </w:r>
-            <w:r>
-              <w:rPr>
-                <w:rFonts w:ascii="Arial" w:hAnsi="Arial" w:cs="Arial"/>
-                <w:sz w:val="16"/>
-                <w:szCs w:val="16"/>
-              </w:rPr>
-              <w:t>2</w:t>
+              <w:t>good2</w:t>
             </w:r>
             <w:r>
               <w:rPr>
@@ -8181,15 +7837,7 @@
                 <w:sz w:val="16"/>
                 <w:szCs w:val="16"/>
               </w:rPr>
-              <w:t xml:space="preserve"> good</w:t>
-            </w:r>
-            <w:r>
-              <w:rPr>
-                <w:rFonts w:ascii="Arial" w:hAnsi="Arial" w:cs="Arial"/>
-                <w:sz w:val="16"/>
-                <w:szCs w:val="16"/>
-              </w:rPr>
-              <w:t>2</w:t>
+              <w:t xml:space="preserve"> good2</w:t>
             </w:r>
             <w:r>
               <w:rPr>
@@ -8385,15 +8033,7 @@
                 <w:sz w:val="16"/>
                 <w:szCs w:val="16"/>
               </w:rPr>
-              <w:t>poor</w:t>
-            </w:r>
-            <w:r>
-              <w:rPr>
-                <w:rFonts w:ascii="Arial" w:hAnsi="Arial" w:cs="Arial"/>
-                <w:sz w:val="16"/>
-                <w:szCs w:val="16"/>
-              </w:rPr>
-              <w:t>2</w:t>
+              <w:t>poor2</w:t>
             </w:r>
             <w:r>
               <w:rPr>
@@ -8441,15 +8081,7 @@
                 <w:sz w:val="16"/>
                 <w:szCs w:val="16"/>
               </w:rPr>
-              <w:t>poor</w:t>
-            </w:r>
-            <w:r>
-              <w:rPr>
-                <w:rFonts w:ascii="Arial" w:hAnsi="Arial" w:cs="Arial"/>
-                <w:sz w:val="16"/>
-                <w:szCs w:val="16"/>
-              </w:rPr>
-              <w:t>2</w:t>
+              <w:t>poor2</w:t>
             </w:r>
             <w:r>
               <w:rPr>
@@ -9044,8 +8676,17 @@
                 <w:sz w:val="16"/>
                 <w:szCs w:val="16"/>
               </w:rPr>
-              <w:t>{#</w:t>
-            </w:r>
+              <w:t>{</w:t>
+            </w:r>
+            <w:r>
+              <w:rPr>
+                <w:rFonts w:ascii="Arial" w:hAnsi="Arial" w:cs="Arial"/>
+                <w:sz w:val="16"/>
+                <w:szCs w:val="16"/>
+              </w:rPr>
+              <w:t>^</w:t>
+            </w:r>
+            <w:proofErr w:type="spellStart"/>
             <w:r>
               <w:rPr>
                 <w:rFonts w:ascii="Arial" w:hAnsi="Arial" w:cs="Arial"/>
@@ -9054,6 +8695,15 @@
               </w:rPr>
               <w:t>participated</w:t>
             </w:r>
+            <w:r>
+              <w:rPr>
+                <w:rFonts w:ascii="Arial" w:hAnsi="Arial" w:cs="Arial"/>
+                <w:sz w:val="16"/>
+                <w:szCs w:val="16"/>
+              </w:rPr>
+              <w:t>No</w:t>
+            </w:r>
+            <w:proofErr w:type="spellEnd"/>
             <w:r>
               <w:rPr>
                 <w:rFonts w:ascii="Arial" w:hAnsi="Arial" w:cs="Arial"/>
@@ -9092,7 +8742,15 @@
                 <w:sz w:val="16"/>
                 <w:szCs w:val="16"/>
               </w:rPr>
-              <w:t>{/}{^</w:t>
+              <w:t>{/}{</w:t>
+            </w:r>
+            <w:r>
+              <w:rPr>
+                <w:rFonts w:ascii="Arial" w:hAnsi="Arial" w:cs="Arial"/>
+                <w:sz w:val="16"/>
+                <w:szCs w:val="16"/>
+              </w:rPr>
+              <w:t>#</w:t>
             </w:r>
             <w:r>
               <w:rPr>
@@ -9101,6 +8759,14 @@
                 <w:szCs w:val="16"/>
               </w:rPr>
               <w:t>participated</w:t>
+            </w:r>
+            <w:r>
+              <w:rPr>
+                <w:rFonts w:ascii="Arial" w:hAnsi="Arial" w:cs="Arial"/>
+                <w:sz w:val="16"/>
+                <w:szCs w:val="16"/>
+              </w:rPr>
+              <w:t>No</w:t>
             </w:r>
             <w:r>
               <w:rPr>
@@ -9358,8 +9024,17 @@
                 <w:sz w:val="16"/>
                 <w:szCs w:val="16"/>
               </w:rPr>
-              <w:t>{#</w:t>
-            </w:r>
+              <w:t>{</w:t>
+            </w:r>
+            <w:r>
+              <w:rPr>
+                <w:rFonts w:ascii="Arial" w:hAnsi="Arial" w:cs="Arial"/>
+                <w:sz w:val="16"/>
+                <w:szCs w:val="16"/>
+              </w:rPr>
+              <w:t>^</w:t>
+            </w:r>
+            <w:proofErr w:type="spellStart"/>
             <w:r>
               <w:rPr>
                 <w:rFonts w:ascii="Arial" w:hAnsi="Arial" w:cs="Arial"/>
@@ -9368,6 +9043,15 @@
               </w:rPr>
               <w:t>sccStop</w:t>
             </w:r>
+            <w:r>
+              <w:rPr>
+                <w:rFonts w:ascii="Arial" w:hAnsi="Arial" w:cs="Arial"/>
+                <w:sz w:val="16"/>
+                <w:szCs w:val="16"/>
+              </w:rPr>
+              <w:t>No</w:t>
+            </w:r>
+            <w:proofErr w:type="spellEnd"/>
             <w:r>
               <w:rPr>
                 <w:rFonts w:ascii="Arial" w:hAnsi="Arial" w:cs="Arial"/>
@@ -9406,18 +9090,16 @@
                 <w:sz w:val="16"/>
                 <w:szCs w:val="16"/>
               </w:rPr>
-              <w:t>{/}{^</w:t>
-            </w:r>
-            <w:proofErr w:type="spellStart"/>
-            <w:r>
-              <w:rPr>
-                <w:rFonts w:ascii="Arial" w:hAnsi="Arial" w:cs="Arial"/>
-                <w:sz w:val="16"/>
-                <w:szCs w:val="16"/>
-              </w:rPr>
-              <w:t>sccStop</w:t>
-            </w:r>
-            <w:proofErr w:type="spellEnd"/>
+              <w:t>{/}{</w:t>
+            </w:r>
+            <w:r>
+              <w:rPr>
+                <w:rFonts w:ascii="Arial" w:hAnsi="Arial" w:cs="Arial"/>
+                <w:sz w:val="16"/>
+                <w:szCs w:val="16"/>
+              </w:rPr>
+              <w:t>#sccStopNo</w:t>
+            </w:r>
             <w:r>
               <w:rPr>
                 <w:rFonts w:ascii="Arial" w:hAnsi="Arial" w:cs="Arial"/>
@@ -9536,15 +9218,7 @@
                 <w:sz w:val="18"/>
                 <w:szCs w:val="18"/>
               </w:rPr>
-              <w:t>{comment}</w:t>
-            </w:r>
-            <w:r>
-              <w:rPr>
-                <w:rFonts w:ascii="Courier New" w:eastAsia="Courier New" w:hAnsi="Courier New" w:cs="Courier New"/>
-                <w:sz w:val="18"/>
-                <w:szCs w:val="18"/>
-              </w:rPr>
-              <w:t>     </w:t>
+              <w:t>{comment}     </w:t>
             </w:r>
           </w:p>
         </w:tc>
@@ -11002,23 +10676,7 @@
                 <w:sz w:val="18"/>
                 <w:szCs w:val="18"/>
               </w:rPr>
-              <w:t>{staffName</w:t>
-            </w:r>
-            <w:r>
-              <w:rPr>
-                <w:rFonts w:ascii="Courier New" w:eastAsia="Courier New" w:hAnsi="Courier New" w:cs="Courier New"/>
-                <w:sz w:val="18"/>
-                <w:szCs w:val="18"/>
-              </w:rPr>
-              <w:t>1</w:t>
-            </w:r>
-            <w:r>
-              <w:rPr>
-                <w:rFonts w:ascii="Courier New" w:eastAsia="Courier New" w:hAnsi="Courier New" w:cs="Courier New"/>
-                <w:sz w:val="18"/>
-                <w:szCs w:val="18"/>
-              </w:rPr>
-              <w:t>}</w:t>
+              <w:t>{staffName1}</w:t>
             </w:r>
           </w:p>
         </w:tc>
@@ -11164,39 +10822,7 @@
                 <w:sz w:val="18"/>
                 <w:szCs w:val="18"/>
               </w:rPr>
-              <w:t>{</w:t>
-            </w:r>
-            <w:r>
-              <w:rPr>
-                <w:rFonts w:ascii="Courier New" w:eastAsia="Courier New" w:hAnsi="Courier New" w:cs="Courier New"/>
-                <w:sz w:val="18"/>
-                <w:szCs w:val="18"/>
-              </w:rPr>
-              <w:t>staff</w:t>
-            </w:r>
-            <w:r>
-              <w:rPr>
-                <w:rFonts w:ascii="Courier New" w:eastAsia="Courier New" w:hAnsi="Courier New" w:cs="Courier New"/>
-                <w:sz w:val="18"/>
-                <w:szCs w:val="18"/>
-              </w:rPr>
-              <w:t>Name</w:t>
-            </w:r>
-            <w:r>
-              <w:rPr>
-                <w:rFonts w:ascii="Courier New" w:eastAsia="Courier New" w:hAnsi="Courier New" w:cs="Courier New"/>
-                <w:sz w:val="18"/>
-                <w:szCs w:val="18"/>
-              </w:rPr>
-              <w:t>2</w:t>
-            </w:r>
-            <w:r>
-              <w:rPr>
-                <w:rFonts w:ascii="Courier New" w:eastAsia="Courier New" w:hAnsi="Courier New" w:cs="Courier New"/>
-                <w:sz w:val="18"/>
-                <w:szCs w:val="18"/>
-              </w:rPr>
-              <w:t>}</w:t>
+              <w:t>{staffName2}</w:t>
             </w:r>
           </w:p>
         </w:tc>
@@ -11696,8 +11322,17 @@
                 <w:sz w:val="16"/>
                 <w:szCs w:val="16"/>
               </w:rPr>
-              <w:t>{#</w:t>
-            </w:r>
+              <w:t>{</w:t>
+            </w:r>
+            <w:r>
+              <w:rPr>
+                <w:rFonts w:ascii="Arial" w:hAnsi="Arial" w:cs="Arial"/>
+                <w:sz w:val="16"/>
+                <w:szCs w:val="16"/>
+              </w:rPr>
+              <w:t>^</w:t>
+            </w:r>
+            <w:proofErr w:type="spellStart"/>
             <w:r>
               <w:rPr>
                 <w:rFonts w:ascii="Arial" w:hAnsi="Arial" w:cs="Arial"/>
@@ -11706,6 +11341,15 @@
               </w:rPr>
               <w:t>wardenApproval</w:t>
             </w:r>
+            <w:r>
+              <w:rPr>
+                <w:rFonts w:ascii="Arial" w:hAnsi="Arial" w:cs="Arial"/>
+                <w:sz w:val="16"/>
+                <w:szCs w:val="16"/>
+              </w:rPr>
+              <w:t>No</w:t>
+            </w:r>
+            <w:proofErr w:type="spellEnd"/>
             <w:r>
               <w:rPr>
                 <w:rFonts w:ascii="Arial" w:hAnsi="Arial" w:cs="Arial"/>
@@ -11744,9 +11388,16 @@
                 <w:sz w:val="16"/>
                 <w:szCs w:val="16"/>
               </w:rPr>
-              <w:t>{/}{^</w:t>
-            </w:r>
-            <w:proofErr w:type="spellStart"/>
+              <w:t>{/}{</w:t>
+            </w:r>
+            <w:r>
+              <w:rPr>
+                <w:rFonts w:ascii="Arial" w:hAnsi="Arial" w:cs="Arial"/>
+                <w:sz w:val="16"/>
+                <w:szCs w:val="16"/>
+              </w:rPr>
+              <w:t>#</w:t>
+            </w:r>
             <w:r>
               <w:rPr>
                 <w:rFonts w:ascii="Arial" w:hAnsi="Arial" w:cs="Arial"/>
@@ -11755,7 +11406,14 @@
               </w:rPr>
               <w:t>wardenApproval</w:t>
             </w:r>
-            <w:proofErr w:type="spellEnd"/>
+            <w:r>
+              <w:rPr>
+                <w:rFonts w:ascii="Arial" w:hAnsi="Arial" w:cs="Arial"/>
+                <w:sz w:val="16"/>
+                <w:szCs w:val="16"/>
+              </w:rPr>
+              <w:t>No</w:t>
+            </w:r>
             <w:r>
               <w:rPr>
                 <w:rFonts w:ascii="Arial" w:hAnsi="Arial" w:cs="Arial"/>
@@ -12008,15 +11666,7 @@
                 <w:sz w:val="16"/>
                 <w:szCs w:val="16"/>
               </w:rPr>
-              <w:t>warden</w:t>
-            </w:r>
-            <w:r>
-              <w:rPr>
-                <w:rFonts w:ascii="Arial" w:hAnsi="Arial" w:cs="Arial"/>
-                <w:sz w:val="16"/>
-                <w:szCs w:val="16"/>
-              </w:rPr>
-              <w:t>Interview</w:t>
+              <w:t>wardenInterview</w:t>
             </w:r>
             <w:r>
               <w:rPr>
@@ -12065,15 +11715,7 @@
                 <w:sz w:val="16"/>
                 <w:szCs w:val="16"/>
               </w:rPr>
-              <w:t>warden</w:t>
-            </w:r>
-            <w:r>
-              <w:rPr>
-                <w:rFonts w:ascii="Arial" w:hAnsi="Arial" w:cs="Arial"/>
-                <w:sz w:val="16"/>
-                <w:szCs w:val="16"/>
-              </w:rPr>
-              <w:t>Interview</w:t>
+              <w:t>wardenInterview</w:t>
             </w:r>
             <w:proofErr w:type="spellEnd"/>
             <w:r>
@@ -12267,15 +11909,7 @@
                 <w:sz w:val="16"/>
                 <w:szCs w:val="16"/>
               </w:rPr>
-              <w:t>add</w:t>
-            </w:r>
-            <w:r>
-              <w:rPr>
-                <w:rFonts w:ascii="Arial" w:hAnsi="Arial" w:cs="Arial"/>
-                <w:sz w:val="16"/>
-                <w:szCs w:val="16"/>
-              </w:rPr>
-              <w:t>Interview</w:t>
+              <w:t>addInterview</w:t>
             </w:r>
             <w:r>
               <w:rPr>
@@ -12324,15 +11958,7 @@
                 <w:sz w:val="16"/>
                 <w:szCs w:val="16"/>
               </w:rPr>
-              <w:t>add</w:t>
-            </w:r>
-            <w:r>
-              <w:rPr>
-                <w:rFonts w:ascii="Arial" w:hAnsi="Arial" w:cs="Arial"/>
-                <w:sz w:val="16"/>
-                <w:szCs w:val="16"/>
-              </w:rPr>
-              <w:t>Interview</w:t>
+              <w:t>addInterview</w:t>
             </w:r>
             <w:proofErr w:type="spellEnd"/>
             <w:r>
@@ -12698,15 +12324,7 @@
           <w:sz w:val="16"/>
           <w:szCs w:val="16"/>
         </w:rPr>
-        <w:t>counselor</w:t>
-      </w:r>
-      <w:r>
-        <w:rPr>
-          <w:rFonts w:ascii="Arial" w:hAnsi="Arial" w:cs="Arial"/>
-          <w:sz w:val="16"/>
-          <w:szCs w:val="16"/>
-        </w:rPr>
-        <w:t>Dist</w:t>
+        <w:t>counselorDist</w:t>
       </w:r>
       <w:proofErr w:type="spellEnd"/>
       <w:r>
@@ -12781,23 +12399,7 @@
           <w:sz w:val="16"/>
           <w:szCs w:val="16"/>
         </w:rPr>
-        <w:t>r</w:t>
-      </w:r>
-      <w:r>
-        <w:rPr>
-          <w:rFonts w:ascii="Arial" w:hAnsi="Arial" w:cs="Arial"/>
-          <w:sz w:val="16"/>
-          <w:szCs w:val="16"/>
-        </w:rPr>
-        <w:t>ecord</w:t>
-      </w:r>
-      <w:r>
-        <w:rPr>
-          <w:rFonts w:ascii="Arial" w:hAnsi="Arial" w:cs="Arial"/>
-          <w:sz w:val="16"/>
-          <w:szCs w:val="16"/>
-        </w:rPr>
-        <w:t>Dist</w:t>
+        <w:t>recordDist</w:t>
       </w:r>
       <w:r>
         <w:rPr>
@@ -12846,23 +12448,7 @@
           <w:sz w:val="16"/>
           <w:szCs w:val="16"/>
         </w:rPr>
-        <w:t>re</w:t>
-      </w:r>
-      <w:r>
-        <w:rPr>
-          <w:rFonts w:ascii="Arial" w:hAnsi="Arial" w:cs="Arial"/>
-          <w:sz w:val="16"/>
-          <w:szCs w:val="16"/>
-        </w:rPr>
-        <w:t>cord</w:t>
-      </w:r>
-      <w:r>
-        <w:rPr>
-          <w:rFonts w:ascii="Arial" w:hAnsi="Arial" w:cs="Arial"/>
-          <w:sz w:val="16"/>
-          <w:szCs w:val="16"/>
-        </w:rPr>
-        <w:t>Dist</w:t>
+        <w:t>recordDist</w:t>
       </w:r>
       <w:proofErr w:type="spellEnd"/>
       <w:r>
@@ -12937,15 +12523,7 @@
           <w:sz w:val="16"/>
           <w:szCs w:val="16"/>
         </w:rPr>
-        <w:t>central</w:t>
-      </w:r>
-      <w:r>
-        <w:rPr>
-          <w:rFonts w:ascii="Arial" w:hAnsi="Arial" w:cs="Arial"/>
-          <w:sz w:val="16"/>
-          <w:szCs w:val="16"/>
-        </w:rPr>
-        <w:t>Dist</w:t>
+        <w:t>centralDist</w:t>
       </w:r>
       <w:r>
         <w:rPr>
@@ -12994,15 +12572,7 @@
           <w:sz w:val="16"/>
           <w:szCs w:val="16"/>
         </w:rPr>
-        <w:t>central</w:t>
-      </w:r>
-      <w:r>
-        <w:rPr>
-          <w:rFonts w:ascii="Arial" w:hAnsi="Arial" w:cs="Arial"/>
-          <w:sz w:val="16"/>
-          <w:szCs w:val="16"/>
-        </w:rPr>
-        <w:t>Dist</w:t>
+        <w:t>centralDist</w:t>
       </w:r>
       <w:proofErr w:type="spellEnd"/>
       <w:r>
@@ -13126,15 +12696,7 @@
           <w:sz w:val="16"/>
           <w:szCs w:val="16"/>
         </w:rPr>
-        <w:t>add</w:t>
-      </w:r>
-      <w:r>
-        <w:rPr>
-          <w:rFonts w:ascii="Arial" w:hAnsi="Arial" w:cs="Arial"/>
-          <w:sz w:val="16"/>
-          <w:szCs w:val="16"/>
-        </w:rPr>
-        <w:t>Dist</w:t>
+        <w:t>addDist</w:t>
       </w:r>
       <w:proofErr w:type="spellEnd"/>
       <w:r>

</xml_diff>

<commit_message>
[Workflows][US_MI][Bug bash] Update form template, tab order, and some copy (Recidiviz/recidiviz-dashboards#5545)
Now that single instance form functionality is in prod, we should update the FV to be on by default for recidiviz users. Also addresses some various bug bash tickets as follows.

Recidiviz/recidiviz-dashboards#5522: In the form template, the second "Regularly" checkbox was labeled regularly1 instead of regularly2, so when we downloaded the form, it was showing the incorrect value.
Recidiviz/recidiviz-dashboards#5517: Form template was missing the date field for the various segregation types.
Recidiviz/recidiviz-dashboards#5524: Adds an almostEligibleStatusMessage ("Upcoming") to the SCC opps to match the tab name.
Recidiviz/recidiviz-dashboards#5525: updates the tabOrder for SCC opps to order by action-most-needed

GitOrigin-RevId: 7c4e39b2c349ab24f1fbfff1e646957a6dfa537d
</commit_message>
<xml_diff>
--- a/apps/staff/server/assets/workflowsTemplates/US_MI/scc_review_template.docx
+++ b/apps/staff/server/assets/workflowsTemplates/US_MI/scc_review_template.docx
@@ -1374,7 +1374,23 @@
                 <w:sz w:val="13"/>
                 <w:szCs w:val="13"/>
               </w:rPr>
-              <w:t>{#adminSeg}{segregationClassificationDate}{/}</w:t>
+              <w:t>{#adminSeg}{</w:t>
+            </w:r>
+            <w:r>
+              <w:rPr>
+                <w:rFonts w:ascii="Courier New" w:eastAsia="Courier New" w:hAnsi="Courier New" w:cs="Courier New"/>
+                <w:sz w:val="13"/>
+                <w:szCs w:val="13"/>
+              </w:rPr>
+              <w:t>adminSeg</w:t>
+            </w:r>
+            <w:r>
+              <w:rPr>
+                <w:rFonts w:ascii="Courier New" w:eastAsia="Courier New" w:hAnsi="Courier New" w:cs="Courier New"/>
+                <w:sz w:val="13"/>
+                <w:szCs w:val="13"/>
+              </w:rPr>
+              <w:t>Date}{/}</w:t>
             </w:r>
             <w:r>
               <w:rPr>
@@ -1554,7 +1570,31 @@
                 <w:sz w:val="13"/>
                 <w:szCs w:val="13"/>
               </w:rPr>
-              <w:t>{#punSeg}{segregationClassificationDate}{/}     </w:t>
+              <w:t>{#punSeg}{</w:t>
+            </w:r>
+            <w:r>
+              <w:rPr>
+                <w:rFonts w:ascii="Courier New" w:eastAsia="Courier New" w:hAnsi="Courier New" w:cs="Courier New"/>
+                <w:sz w:val="13"/>
+                <w:szCs w:val="13"/>
+              </w:rPr>
+              <w:t>punSeg</w:t>
+            </w:r>
+            <w:r>
+              <w:rPr>
+                <w:rFonts w:ascii="Courier New" w:eastAsia="Courier New" w:hAnsi="Courier New" w:cs="Courier New"/>
+                <w:sz w:val="13"/>
+                <w:szCs w:val="13"/>
+              </w:rPr>
+              <w:t>Date</w:t>
+            </w:r>
+            <w:r>
+              <w:rPr>
+                <w:rFonts w:ascii="Courier New" w:eastAsia="Courier New" w:hAnsi="Courier New" w:cs="Courier New"/>
+                <w:sz w:val="13"/>
+                <w:szCs w:val="13"/>
+              </w:rPr>
+              <w:t>}{/}     </w:t>
             </w:r>
           </w:p>
         </w:tc>
@@ -1751,7 +1791,23 @@
                 <w:sz w:val="13"/>
                 <w:szCs w:val="13"/>
               </w:rPr>
-              <w:t>{#tempSeg}{segregationClassificationDate}{/</w:t>
+              <w:t>{#tempSeg}{</w:t>
+            </w:r>
+            <w:r>
+              <w:rPr>
+                <w:rFonts w:ascii="Courier New" w:eastAsia="Courier New" w:hAnsi="Courier New" w:cs="Courier New"/>
+                <w:sz w:val="13"/>
+                <w:szCs w:val="13"/>
+              </w:rPr>
+              <w:t>tempSeg</w:t>
+            </w:r>
+            <w:r>
+              <w:rPr>
+                <w:rFonts w:ascii="Courier New" w:eastAsia="Courier New" w:hAnsi="Courier New" w:cs="Courier New"/>
+                <w:sz w:val="13"/>
+                <w:szCs w:val="13"/>
+              </w:rPr>
+              <w:t>Date}{/</w:t>
             </w:r>
             <w:r>
               <w:rPr>
@@ -6061,7 +6117,15 @@
                 <w:sz w:val="16"/>
                 <w:szCs w:val="16"/>
               </w:rPr>
-              <w:t>regularly1</w:t>
+              <w:t>regularly</w:t>
+            </w:r>
+            <w:r>
+              <w:rPr>
+                <w:rFonts w:ascii="Arial" w:hAnsi="Arial" w:cs="Arial"/>
+                <w:sz w:val="16"/>
+                <w:szCs w:val="16"/>
+              </w:rPr>
+              <w:t>2</w:t>
             </w:r>
             <w:r>
               <w:rPr>
@@ -6109,7 +6173,15 @@
                 <w:sz w:val="16"/>
                 <w:szCs w:val="16"/>
               </w:rPr>
-              <w:t>regularly1</w:t>
+              <w:t>regularly</w:t>
+            </w:r>
+            <w:r>
+              <w:rPr>
+                <w:rFonts w:ascii="Arial" w:hAnsi="Arial" w:cs="Arial"/>
+                <w:sz w:val="16"/>
+                <w:szCs w:val="16"/>
+              </w:rPr>
+              <w:t>2</w:t>
             </w:r>
             <w:r>
               <w:rPr>

</xml_diff>